<commit_message>
Hack the box started
</commit_message>
<xml_diff>
--- a/MS19814520.docx
+++ b/MS19814520.docx
@@ -208,14 +208,7 @@
           <w:sz w:val="28"/>
           <w:szCs w:val="28"/>
         </w:rPr>
-        <w:t xml:space="preserve">Further studying </w:t>
-      </w:r>
-      <w:r>
-        <w:rPr>
-          <w:sz w:val="28"/>
-          <w:szCs w:val="28"/>
-        </w:rPr>
-        <w:t>CTF.</w:t>
+        <w:t>Hack the Box started.</w:t>
       </w:r>
     </w:p>
     <w:p>
@@ -237,7 +230,58 @@
           <w:sz w:val="28"/>
           <w:szCs w:val="28"/>
         </w:rPr>
+        <w:t xml:space="preserve">Further studying </w:t>
+      </w:r>
+      <w:r>
+        <w:rPr>
+          <w:sz w:val="28"/>
+          <w:szCs w:val="28"/>
+        </w:rPr>
+        <w:t>CTF.</w:t>
+      </w:r>
+    </w:p>
+    <w:p>
+      <w:pPr>
+        <w:pStyle w:val="ListParagraph"/>
+        <w:numPr>
+          <w:ilvl w:val="0"/>
+          <w:numId w:val="1"/>
+        </w:numPr>
+        <w:rPr>
+          <w:b/>
+          <w:sz w:val="28"/>
+          <w:szCs w:val="28"/>
+          <w:u w:val="single"/>
+        </w:rPr>
+      </w:pPr>
+      <w:r>
+        <w:rPr>
+          <w:sz w:val="28"/>
+          <w:szCs w:val="28"/>
+        </w:rPr>
         <w:t>Further studying different tools and vulnerability identification methods.</w:t>
+      </w:r>
+    </w:p>
+    <w:p>
+      <w:pPr>
+        <w:pStyle w:val="ListParagraph"/>
+        <w:numPr>
+          <w:ilvl w:val="0"/>
+          <w:numId w:val="1"/>
+        </w:numPr>
+        <w:rPr>
+          <w:b/>
+          <w:sz w:val="28"/>
+          <w:szCs w:val="28"/>
+          <w:u w:val="single"/>
+        </w:rPr>
+      </w:pPr>
+      <w:r>
+        <w:rPr>
+          <w:sz w:val="28"/>
+          <w:szCs w:val="28"/>
+        </w:rPr>
+        <w:t>Further studying Hack the box different challenges.</w:t>
       </w:r>
     </w:p>
     <w:p>
@@ -455,7 +499,6 @@
           <w:szCs w:val="28"/>
           <w:u w:val="single"/>
         </w:rPr>
-        <w:lastRenderedPageBreak/>
         <w:t>DVWA Vulnerable Web portal</w:t>
       </w:r>
     </w:p>
@@ -636,28 +679,7 @@
           <w:u w:val="single"/>
         </w:rPr>
       </w:pPr>
-    </w:p>
-    <w:p>
-      <w:pPr>
-        <w:ind w:left="360"/>
-        <w:rPr>
-          <w:b/>
-          <w:sz w:val="28"/>
-          <w:szCs w:val="28"/>
-          <w:u w:val="single"/>
-        </w:rPr>
-      </w:pPr>
-    </w:p>
-    <w:p>
-      <w:pPr>
-        <w:ind w:left="360"/>
-        <w:rPr>
-          <w:b/>
-          <w:sz w:val="28"/>
-          <w:szCs w:val="28"/>
-          <w:u w:val="single"/>
-        </w:rPr>
-      </w:pPr>
+      <w:proofErr w:type="spellStart"/>
       <w:r>
         <w:rPr>
           <w:b/>
@@ -668,6 +690,7 @@
         <w:lastRenderedPageBreak/>
         <w:t>BurpSuite</w:t>
       </w:r>
+      <w:proofErr w:type="spellEnd"/>
     </w:p>
     <w:p>
       <w:pPr>
@@ -684,24 +707,6 @@
         </w:rPr>
         <w:t xml:space="preserve">I could be able to understand many things in the BurpSuite. Specially how we traffic capture, how repeater, comparer, decoder, scope change works …etc. </w:t>
       </w:r>
-    </w:p>
-    <w:p>
-      <w:pPr>
-        <w:ind w:left="360"/>
-        <w:rPr>
-          <w:sz w:val="28"/>
-          <w:szCs w:val="28"/>
-        </w:rPr>
-      </w:pPr>
-    </w:p>
-    <w:p>
-      <w:pPr>
-        <w:ind w:left="360"/>
-        <w:rPr>
-          <w:sz w:val="28"/>
-          <w:szCs w:val="28"/>
-        </w:rPr>
-      </w:pPr>
     </w:p>
     <w:p>
       <w:pPr>
@@ -729,8 +734,8 @@
         </w:rPr>
         <w:drawing>
           <wp:inline distT="0" distB="0" distL="0" distR="0">
-            <wp:extent cx="5943600" cy="3077998"/>
-            <wp:effectExtent l="0" t="0" r="0" b="8255"/>
+            <wp:extent cx="5943305" cy="2735580"/>
+            <wp:effectExtent l="0" t="0" r="635" b="7620"/>
             <wp:docPr id="4" name="Picture 4" descr="E:\MSC\SEM2\Sem 2\ANS\BugBountry\burpsuite.JPG"/>
             <wp:cNvGraphicFramePr>
               <a:graphicFrameLocks xmlns:a="http://schemas.openxmlformats.org/drawingml/2006/main" noChangeAspect="1"/>
@@ -760,7 +765,7 @@
                   <pic:spPr bwMode="auto">
                     <a:xfrm>
                       <a:off x="0" y="0"/>
-                      <a:ext cx="5943600" cy="3077998"/>
+                      <a:ext cx="5945640" cy="2736655"/>
                     </a:xfrm>
                     <a:prstGeom prst="rect">
                       <a:avLst/>
@@ -887,15 +892,253 @@
           </wp:inline>
         </w:drawing>
       </w:r>
+      <w:r>
+        <w:rPr>
+          <w:sz w:val="28"/>
+          <w:szCs w:val="28"/>
+        </w:rPr>
+        <w:tab/>
+      </w:r>
+    </w:p>
+    <w:p>
+      <w:pPr>
+        <w:ind w:left="360"/>
+        <w:rPr>
+          <w:b/>
+          <w:sz w:val="28"/>
+          <w:szCs w:val="28"/>
+          <w:u w:val="single"/>
+        </w:rPr>
+      </w:pPr>
+      <w:proofErr w:type="spellStart"/>
+      <w:r>
+        <w:rPr>
+          <w:b/>
+          <w:sz w:val="28"/>
+          <w:szCs w:val="28"/>
+          <w:u w:val="single"/>
+        </w:rPr>
+        <w:t>HackTheBox</w:t>
+      </w:r>
+      <w:proofErr w:type="spellEnd"/>
+    </w:p>
+    <w:p>
+      <w:pPr>
+        <w:ind w:left="360"/>
+        <w:rPr>
+          <w:b/>
+          <w:sz w:val="28"/>
+          <w:szCs w:val="28"/>
+          <w:u w:val="single"/>
+        </w:rPr>
+      </w:pPr>
+      <w:r>
+        <w:rPr>
+          <w:b/>
+          <w:noProof/>
+          <w:sz w:val="28"/>
+          <w:szCs w:val="28"/>
+          <w:u w:val="single"/>
+        </w:rPr>
+        <w:drawing>
+          <wp:inline distT="0" distB="0" distL="0" distR="0">
+            <wp:extent cx="5943600" cy="3308133"/>
+            <wp:effectExtent l="0" t="0" r="0" b="6985"/>
+            <wp:docPr id="7" name="Picture 7" descr="E:\MSC\SEM2\Sem 2\ANS\BugBountry\invitecode.JPG"/>
+            <wp:cNvGraphicFramePr>
+              <a:graphicFrameLocks xmlns:a="http://schemas.openxmlformats.org/drawingml/2006/main" noChangeAspect="1"/>
+            </wp:cNvGraphicFramePr>
+            <a:graphic xmlns:a="http://schemas.openxmlformats.org/drawingml/2006/main">
+              <a:graphicData uri="http://schemas.openxmlformats.org/drawingml/2006/picture">
+                <pic:pic xmlns:pic="http://schemas.openxmlformats.org/drawingml/2006/picture">
+                  <pic:nvPicPr>
+                    <pic:cNvPr id="0" name="Picture 1" descr="E:\MSC\SEM2\Sem 2\ANS\BugBountry\invitecode.JPG"/>
+                    <pic:cNvPicPr>
+                      <a:picLocks noChangeAspect="1" noChangeArrowheads="1"/>
+                    </pic:cNvPicPr>
+                  </pic:nvPicPr>
+                  <pic:blipFill>
+                    <a:blip r:embed="rId12" cstate="print">
+                      <a:extLst>
+                        <a:ext uri="{28A0092B-C50C-407E-A947-70E740481C1C}">
+                          <a14:useLocalDpi xmlns:a14="http://schemas.microsoft.com/office/drawing/2010/main" val="0"/>
+                        </a:ext>
+                      </a:extLst>
+                    </a:blip>
+                    <a:srcRect/>
+                    <a:stretch>
+                      <a:fillRect/>
+                    </a:stretch>
+                  </pic:blipFill>
+                  <pic:spPr bwMode="auto">
+                    <a:xfrm>
+                      <a:off x="0" y="0"/>
+                      <a:ext cx="5943600" cy="3308133"/>
+                    </a:xfrm>
+                    <a:prstGeom prst="rect">
+                      <a:avLst/>
+                    </a:prstGeom>
+                    <a:noFill/>
+                    <a:ln>
+                      <a:noFill/>
+                    </a:ln>
+                  </pic:spPr>
+                </pic:pic>
+              </a:graphicData>
+            </a:graphic>
+          </wp:inline>
+        </w:drawing>
+      </w:r>
+    </w:p>
+    <w:p>
+      <w:pPr>
+        <w:ind w:left="360"/>
+        <w:rPr>
+          <w:b/>
+          <w:sz w:val="28"/>
+          <w:szCs w:val="28"/>
+          <w:u w:val="single"/>
+        </w:rPr>
+      </w:pPr>
+      <w:r>
+        <w:rPr>
+          <w:b/>
+          <w:noProof/>
+          <w:sz w:val="28"/>
+          <w:szCs w:val="28"/>
+          <w:u w:val="single"/>
+        </w:rPr>
+        <w:lastRenderedPageBreak/>
+        <w:drawing>
+          <wp:inline distT="0" distB="0" distL="0" distR="0">
+            <wp:extent cx="5943600" cy="1649400"/>
+            <wp:effectExtent l="0" t="0" r="0" b="8255"/>
+            <wp:docPr id="8" name="Picture 8" descr="E:\MSC\SEM2\Sem 2\ANS\BugBountry\welcome.JPG"/>
+            <wp:cNvGraphicFramePr>
+              <a:graphicFrameLocks xmlns:a="http://schemas.openxmlformats.org/drawingml/2006/main" noChangeAspect="1"/>
+            </wp:cNvGraphicFramePr>
+            <a:graphic xmlns:a="http://schemas.openxmlformats.org/drawingml/2006/main">
+              <a:graphicData uri="http://schemas.openxmlformats.org/drawingml/2006/picture">
+                <pic:pic xmlns:pic="http://schemas.openxmlformats.org/drawingml/2006/picture">
+                  <pic:nvPicPr>
+                    <pic:cNvPr id="0" name="Picture 2" descr="E:\MSC\SEM2\Sem 2\ANS\BugBountry\welcome.JPG"/>
+                    <pic:cNvPicPr>
+                      <a:picLocks noChangeAspect="1" noChangeArrowheads="1"/>
+                    </pic:cNvPicPr>
+                  </pic:nvPicPr>
+                  <pic:blipFill>
+                    <a:blip r:embed="rId13" cstate="print">
+                      <a:extLst>
+                        <a:ext uri="{28A0092B-C50C-407E-A947-70E740481C1C}">
+                          <a14:useLocalDpi xmlns:a14="http://schemas.microsoft.com/office/drawing/2010/main" val="0"/>
+                        </a:ext>
+                      </a:extLst>
+                    </a:blip>
+                    <a:srcRect/>
+                    <a:stretch>
+                      <a:fillRect/>
+                    </a:stretch>
+                  </pic:blipFill>
+                  <pic:spPr bwMode="auto">
+                    <a:xfrm>
+                      <a:off x="0" y="0"/>
+                      <a:ext cx="5943600" cy="1649400"/>
+                    </a:xfrm>
+                    <a:prstGeom prst="rect">
+                      <a:avLst/>
+                    </a:prstGeom>
+                    <a:noFill/>
+                    <a:ln>
+                      <a:noFill/>
+                    </a:ln>
+                  </pic:spPr>
+                </pic:pic>
+              </a:graphicData>
+            </a:graphic>
+          </wp:inline>
+        </w:drawing>
+      </w:r>
+    </w:p>
+    <w:p>
+      <w:pPr>
+        <w:ind w:left="360"/>
+        <w:rPr>
+          <w:b/>
+          <w:sz w:val="28"/>
+          <w:szCs w:val="28"/>
+          <w:u w:val="single"/>
+        </w:rPr>
+      </w:pPr>
+      <w:r>
+        <w:rPr>
+          <w:b/>
+          <w:noProof/>
+          <w:sz w:val="28"/>
+          <w:szCs w:val="28"/>
+          <w:u w:val="single"/>
+        </w:rPr>
+        <w:drawing>
+          <wp:inline distT="0" distB="0" distL="0" distR="0">
+            <wp:extent cx="5943600" cy="2847384"/>
+            <wp:effectExtent l="0" t="0" r="0" b="0"/>
+            <wp:docPr id="9" name="Picture 9" descr="E:\MSC\SEM2\Sem 2\ANS\BugBountry\strting point.JPG"/>
+            <wp:cNvGraphicFramePr>
+              <a:graphicFrameLocks xmlns:a="http://schemas.openxmlformats.org/drawingml/2006/main" noChangeAspect="1"/>
+            </wp:cNvGraphicFramePr>
+            <a:graphic xmlns:a="http://schemas.openxmlformats.org/drawingml/2006/main">
+              <a:graphicData uri="http://schemas.openxmlformats.org/drawingml/2006/picture">
+                <pic:pic xmlns:pic="http://schemas.openxmlformats.org/drawingml/2006/picture">
+                  <pic:nvPicPr>
+                    <pic:cNvPr id="0" name="Picture 3" descr="E:\MSC\SEM2\Sem 2\ANS\BugBountry\strting point.JPG"/>
+                    <pic:cNvPicPr>
+                      <a:picLocks noChangeAspect="1" noChangeArrowheads="1"/>
+                    </pic:cNvPicPr>
+                  </pic:nvPicPr>
+                  <pic:blipFill>
+                    <a:blip r:embed="rId14" cstate="print">
+                      <a:extLst>
+                        <a:ext uri="{28A0092B-C50C-407E-A947-70E740481C1C}">
+                          <a14:useLocalDpi xmlns:a14="http://schemas.microsoft.com/office/drawing/2010/main" val="0"/>
+                        </a:ext>
+                      </a:extLst>
+                    </a:blip>
+                    <a:srcRect/>
+                    <a:stretch>
+                      <a:fillRect/>
+                    </a:stretch>
+                  </pic:blipFill>
+                  <pic:spPr bwMode="auto">
+                    <a:xfrm>
+                      <a:off x="0" y="0"/>
+                      <a:ext cx="5943600" cy="2847384"/>
+                    </a:xfrm>
+                    <a:prstGeom prst="rect">
+                      <a:avLst/>
+                    </a:prstGeom>
+                    <a:noFill/>
+                    <a:ln>
+                      <a:noFill/>
+                    </a:ln>
+                  </pic:spPr>
+                </pic:pic>
+              </a:graphicData>
+            </a:graphic>
+          </wp:inline>
+        </w:drawing>
+      </w:r>
       <w:bookmarkStart w:id="0" w:name="_GoBack"/>
       <w:bookmarkEnd w:id="0"/>
-      <w:r>
-        <w:rPr>
-          <w:sz w:val="28"/>
-          <w:szCs w:val="28"/>
-        </w:rPr>
-        <w:tab/>
-      </w:r>
+    </w:p>
+    <w:p>
+      <w:pPr>
+        <w:tabs>
+          <w:tab w:val="left" w:pos="1284"/>
+        </w:tabs>
+        <w:rPr>
+          <w:sz w:val="28"/>
+          <w:szCs w:val="28"/>
+        </w:rPr>
+      </w:pPr>
     </w:p>
     <w:sectPr>
       <w:pgSz w:w="12240" w:h="15840"/>

</xml_diff>